<commit_message>
Fix Document Title Metadata
</commit_message>
<xml_diff>
--- a/_original_documents/TestScoringSpecifications.docx
+++ b/_original_documents/TestScoringSpecifications.docx
@@ -1,6 +1,6 @@
 
 <file path=word/document.xml><?xml version="1.0" encoding="utf-8"?>
-<w:document xmlns:wpc="http://schemas.microsoft.com/office/word/2010/wordprocessingCanvas" xmlns:cx="http://schemas.microsoft.com/office/drawing/2014/chartex" xmlns:cx1="http://schemas.microsoft.com/office/drawing/2015/9/8/chartex" xmlns:mc="http://schemas.openxmlformats.org/markup-compatibility/2006" xmlns:o="urn:schemas-microsoft-com:office:office" xmlns:r="http://schemas.openxmlformats.org/officeDocument/2006/relationships" xmlns:m="http://schemas.openxmlformats.org/officeDocument/2006/math" xmlns:v="urn:schemas-microsoft-com:vml" xmlns:wp14="http://schemas.microsoft.com/office/word/2010/wordprocessingDrawing" xmlns:wp="http://schemas.openxmlformats.org/drawingml/2006/wordprocessingDrawing" xmlns:w10="urn:schemas-microsoft-com:office:word" xmlns:w="http://schemas.openxmlformats.org/wordprocessingml/2006/main" xmlns:w14="http://schemas.microsoft.com/office/word/2010/wordml" xmlns:w15="http://schemas.microsoft.com/office/word/2012/wordml" xmlns:w16se="http://schemas.microsoft.com/office/word/2015/wordml/symex" xmlns:wpg="http://schemas.microsoft.com/office/word/2010/wordprocessingGroup" xmlns:wpi="http://schemas.microsoft.com/office/word/2010/wordprocessingInk" xmlns:wne="http://schemas.microsoft.com/office/word/2006/wordml" xmlns:wps="http://schemas.microsoft.com/office/word/2010/wordprocessingShape" mc:Ignorable="w14 w15 w16se wp14">
+<w:document xmlns:wpc="http://schemas.microsoft.com/office/word/2010/wordprocessingCanvas" xmlns:mc="http://schemas.openxmlformats.org/markup-compatibility/2006" xmlns:o="urn:schemas-microsoft-com:office:office" xmlns:r="http://schemas.openxmlformats.org/officeDocument/2006/relationships" xmlns:m="http://schemas.openxmlformats.org/officeDocument/2006/math" xmlns:v="urn:schemas-microsoft-com:vml" xmlns:wp14="http://schemas.microsoft.com/office/word/2010/wordprocessingDrawing" xmlns:wp="http://schemas.openxmlformats.org/drawingml/2006/wordprocessingDrawing" xmlns:w10="urn:schemas-microsoft-com:office:word" xmlns:w="http://schemas.openxmlformats.org/wordprocessingml/2006/main" xmlns:w14="http://schemas.microsoft.com/office/word/2010/wordml" xmlns:w15="http://schemas.microsoft.com/office/word/2012/wordml" xmlns:wpg="http://schemas.microsoft.com/office/word/2010/wordprocessingGroup" xmlns:wpi="http://schemas.microsoft.com/office/word/2010/wordprocessingInk" xmlns:wne="http://schemas.microsoft.com/office/word/2006/wordml" xmlns:wps="http://schemas.microsoft.com/office/word/2010/wordprocessingShape" mc:Ignorable="w14 w15 wp14">
   <w:body>
     <w:p>
       <w:pPr>
@@ -114,14 +114,14 @@
                         </a:ln>
                         <a:extLst>
                           <a:ext uri="{909E8E84-426E-40dd-AFC4-6F175D3DCCD1}">
-                            <a14:hiddenFill xmlns="" xmlns:mo="http://schemas.microsoft.com/office/mac/office/2008/main" xmlns:mv="urn:schemas-microsoft-com:mac:vml" xmlns:o="urn:schemas-microsoft-com:office:office" xmlns:v="urn:schemas-microsoft-com:vml" xmlns:w10="urn:schemas-microsoft-com:office:word" xmlns:w="http://schemas.openxmlformats.org/wordprocessingml/2006/main" xmlns:a14="http://schemas.microsoft.com/office/drawing/2010/main">
+                            <a14:hiddenFill xmlns:a14="http://schemas.microsoft.com/office/drawing/2010/main" xmlns:w="http://schemas.openxmlformats.org/wordprocessingml/2006/main" xmlns:w10="urn:schemas-microsoft-com:office:word" xmlns:v="urn:schemas-microsoft-com:vml" xmlns:o="urn:schemas-microsoft-com:office:office" xmlns:mv="urn:schemas-microsoft-com:mac:vml" xmlns:mo="http://schemas.microsoft.com/office/mac/office/2008/main" xmlns="" xmlns:w16se="http://schemas.microsoft.com/office/word/2015/wordml/symex" xmlns:cx1="http://schemas.microsoft.com/office/drawing/2015/9/8/chartex" xmlns:cx="http://schemas.microsoft.com/office/drawing/2014/chartex">
                               <a:solidFill>
                                 <a:srgbClr val="FFFFFF"/>
                               </a:solidFill>
                             </a14:hiddenFill>
                           </a:ext>
                           <a:ext uri="{91240B29-F687-4f45-9708-019B960494DF}">
-                            <a14:hiddenLine xmlns="" xmlns:mo="http://schemas.microsoft.com/office/mac/office/2008/main" xmlns:mv="urn:schemas-microsoft-com:mac:vml" xmlns:o="urn:schemas-microsoft-com:office:office" xmlns:v="urn:schemas-microsoft-com:vml" xmlns:w10="urn:schemas-microsoft-com:office:word" xmlns:w="http://schemas.openxmlformats.org/wordprocessingml/2006/main" xmlns:a14="http://schemas.microsoft.com/office/drawing/2010/main" w="9525">
+                            <a14:hiddenLine xmlns:a14="http://schemas.microsoft.com/office/drawing/2010/main" xmlns:w="http://schemas.openxmlformats.org/wordprocessingml/2006/main" xmlns:w10="urn:schemas-microsoft-com:office:word" xmlns:v="urn:schemas-microsoft-com:vml" xmlns:o="urn:schemas-microsoft-com:office:office" xmlns:mv="urn:schemas-microsoft-com:mac:vml" xmlns:mo="http://schemas.microsoft.com/office/mac/office/2008/main" xmlns="" xmlns:w16se="http://schemas.microsoft.com/office/word/2015/wordml/symex" xmlns:cx1="http://schemas.microsoft.com/office/drawing/2015/9/8/chartex" xmlns:cx="http://schemas.microsoft.com/office/drawing/2014/chartex" w="9525">
                               <a:solidFill>
                                 <a:srgbClr val="000000"/>
                               </a:solidFill>
@@ -356,7 +356,7 @@
               </wp:anchor>
             </w:drawing>
           </mc:Choice>
-          <mc:Fallback>
+          <mc:Fallback xmlns:w16se="http://schemas.microsoft.com/office/word/2015/wordml/symex" xmlns:cx1="http://schemas.microsoft.com/office/drawing/2015/9/8/chartex" xmlns:cx="http://schemas.microsoft.com/office/drawing/2014/chartex">
             <w:pict>
               <v:shapetype w14:anchorId="42B8DA84" id="_x0000_t202" coordsize="21600,21600" o:spt="202" path="m,l,21600r21600,l21600,xe">
                 <v:stroke joinstyle="miter"/>
@@ -622,14 +622,14 @@
                         </a:ln>
                         <a:extLst>
                           <a:ext uri="{909E8E84-426E-40dd-AFC4-6F175D3DCCD1}">
-                            <a14:hiddenFill xmlns="" xmlns:mo="http://schemas.microsoft.com/office/mac/office/2008/main" xmlns:mv="urn:schemas-microsoft-com:mac:vml" xmlns:o="urn:schemas-microsoft-com:office:office" xmlns:v="urn:schemas-microsoft-com:vml" xmlns:w10="urn:schemas-microsoft-com:office:word" xmlns:w="http://schemas.openxmlformats.org/wordprocessingml/2006/main" xmlns:a14="http://schemas.microsoft.com/office/drawing/2010/main">
+                            <a14:hiddenFill xmlns:a14="http://schemas.microsoft.com/office/drawing/2010/main" xmlns:w="http://schemas.openxmlformats.org/wordprocessingml/2006/main" xmlns:w10="urn:schemas-microsoft-com:office:word" xmlns:v="urn:schemas-microsoft-com:vml" xmlns:o="urn:schemas-microsoft-com:office:office" xmlns:mv="urn:schemas-microsoft-com:mac:vml" xmlns:mo="http://schemas.microsoft.com/office/mac/office/2008/main" xmlns="" xmlns:w16se="http://schemas.microsoft.com/office/word/2015/wordml/symex" xmlns:cx1="http://schemas.microsoft.com/office/drawing/2015/9/8/chartex" xmlns:cx="http://schemas.microsoft.com/office/drawing/2014/chartex">
                               <a:solidFill>
                                 <a:srgbClr val="FFFFFF"/>
                               </a:solidFill>
                             </a14:hiddenFill>
                           </a:ext>
                           <a:ext uri="{91240B29-F687-4f45-9708-019B960494DF}">
-                            <a14:hiddenLine xmlns="" xmlns:mo="http://schemas.microsoft.com/office/mac/office/2008/main" xmlns:mv="urn:schemas-microsoft-com:mac:vml" xmlns:o="urn:schemas-microsoft-com:office:office" xmlns:v="urn:schemas-microsoft-com:vml" xmlns:w10="urn:schemas-microsoft-com:office:word" xmlns:w="http://schemas.openxmlformats.org/wordprocessingml/2006/main" xmlns:a14="http://schemas.microsoft.com/office/drawing/2010/main" w="9525">
+                            <a14:hiddenLine xmlns:a14="http://schemas.microsoft.com/office/drawing/2010/main" xmlns:w="http://schemas.openxmlformats.org/wordprocessingml/2006/main" xmlns:w10="urn:schemas-microsoft-com:office:word" xmlns:v="urn:schemas-microsoft-com:vml" xmlns:o="urn:schemas-microsoft-com:office:office" xmlns:mv="urn:schemas-microsoft-com:mac:vml" xmlns:mo="http://schemas.microsoft.com/office/mac/office/2008/main" xmlns="" xmlns:w16se="http://schemas.microsoft.com/office/word/2015/wordml/symex" xmlns:cx1="http://schemas.microsoft.com/office/drawing/2015/9/8/chartex" xmlns:cx="http://schemas.microsoft.com/office/drawing/2014/chartex" w="9525">
                               <a:solidFill>
                                 <a:srgbClr val="000000"/>
                               </a:solidFill>
@@ -698,7 +698,7 @@
               </wp:anchor>
             </w:drawing>
           </mc:Choice>
-          <mc:Fallback>
+          <mc:Fallback xmlns:w16se="http://schemas.microsoft.com/office/word/2015/wordml/symex" xmlns:cx1="http://schemas.microsoft.com/office/drawing/2015/9/8/chartex" xmlns:cx="http://schemas.microsoft.com/office/drawing/2014/chartex">
             <w:pict>
               <v:shape w14:anchorId="51513549" id="Text Box 6" o:spid="_x0000_s1027" type="#_x0000_t202" style="position:absolute;left:0;text-align:left;margin-left:31.5pt;margin-top:7in;width:459.6pt;height:66pt;z-index:251662848;visibility:visible;mso-wrap-style:square;mso-width-percent:0;mso-height-percent:0;mso-wrap-distance-left:9pt;mso-wrap-distance-top:0;mso-wrap-distance-right:9pt;mso-wrap-distance-bottom:0;mso-position-horizontal:absolute;mso-position-horizontal-relative:text;mso-position-vertical:absolute;mso-position-vertical-relative:text;mso-width-percent:0;mso-height-percent:0;mso-width-relative:page;mso-height-relative:page;v-text-anchor:top" o:gfxdata="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" filled="f" stroked="f">
                 <v:textbox inset="0,,0">
@@ -1630,7 +1630,7 @@
           <w:rPr>
             <w:webHidden/>
           </w:rPr>
-          <w:t>5</w:t>
+          <w:t>4</w:t>
         </w:r>
         <w:r>
           <w:rPr>
@@ -2176,7 +2176,7 @@
           <w:rPr>
             <w:webHidden/>
           </w:rPr>
-          <w:t>8</w:t>
+          <w:t>7</w:t>
         </w:r>
         <w:r>
           <w:rPr>
@@ -3432,27 +3432,14 @@
       <w:r>
         <w:t xml:space="preserve">Table </w:t>
       </w:r>
-      <w:r>
-        <w:fldChar w:fldCharType="begin"/>
-      </w:r>
-      <w:r>
-        <w:instrText xml:space="preserve"> SEQ Table \* ARABIC </w:instrText>
-      </w:r>
-      <w:r>
-        <w:fldChar w:fldCharType="separate"/>
-      </w:r>
-      <w:r>
-        <w:rPr>
-          <w:noProof/>
-        </w:rPr>
-        <w:t>1</w:t>
-      </w:r>
-      <w:r>
-        <w:rPr>
-          <w:noProof/>
-        </w:rPr>
-        <w:fldChar w:fldCharType="end"/>
-      </w:r>
+      <w:fldSimple w:instr=" SEQ Table \* ARABIC ">
+        <w:r>
+          <w:rPr>
+            <w:noProof/>
+          </w:rPr>
+          <w:t>1</w:t>
+        </w:r>
+      </w:fldSimple>
       <w:r>
         <w:t xml:space="preserve">. </w:t>
       </w:r>
@@ -4576,6 +4563,7 @@
         </w:rPr>
         <w:t xml:space="preserve">Indexing items by </w:t>
       </w:r>
+      <w:proofErr w:type="spellStart"/>
       <w:r>
         <w:rPr>
           <w:rFonts w:ascii="Times New Roman" w:hAnsi="Times New Roman"/>
@@ -4585,6 +4573,7 @@
         </w:rPr>
         <w:t>i</w:t>
       </w:r>
+      <w:proofErr w:type="spellEnd"/>
       <w:r>
         <w:rPr>
           <w:rFonts w:ascii="Times New Roman" w:hAnsi="Times New Roman"/>
@@ -4593,6 +4582,7 @@
         </w:rPr>
         <w:t xml:space="preserve">, the likelihood function based on the </w:t>
       </w:r>
+      <w:proofErr w:type="spellStart"/>
       <w:r>
         <w:rPr>
           <w:rFonts w:ascii="Times New Roman" w:hAnsi="Times New Roman"/>
@@ -4608,7 +4598,16 @@
           <w:sz w:val="24"/>
           <w:szCs w:val="24"/>
         </w:rPr>
-        <w:t xml:space="preserve">th person’s score pattern for </w:t>
+        <w:t>th</w:t>
+      </w:r>
+      <w:proofErr w:type="spellEnd"/>
+      <w:r>
+        <w:rPr>
+          <w:rFonts w:ascii="Times New Roman" w:hAnsi="Times New Roman"/>
+          <w:sz w:val="24"/>
+          <w:szCs w:val="24"/>
+        </w:rPr>
+        <w:t xml:space="preserve"> person’s score pattern for </w:t>
       </w:r>
       <w:r>
         <w:rPr>
@@ -4640,7 +4639,7 @@
           <v:shape id="_x0000_i1025" type="#_x0000_t75" style="width:13.5pt;height:18pt" o:ole="">
             <v:imagedata r:id="rId13" o:title=""/>
           </v:shape>
-          <o:OLEObject Type="Embed" ProgID="Equation.3" ShapeID="_x0000_i1025" DrawAspect="Content" ObjectID="_1540636283" r:id="rId14"/>
+          <o:OLEObject Type="Embed" ProgID="Equation.3" ShapeID="_x0000_i1025" DrawAspect="Content" ObjectID="_1543760245" r:id="rId14"/>
         </w:object>
       </w:r>
       <w:r>
@@ -4673,7 +4672,7 @@
           <v:shape id="_x0000_i1026" type="#_x0000_t75" style="width:273.75pt;height:33pt" o:ole="" fillcolor="window">
             <v:imagedata r:id="rId15" o:title=""/>
           </v:shape>
-          <o:OLEObject Type="Embed" ProgID="Equation.DSMT4" ShapeID="_x0000_i1026" DrawAspect="Content" ObjectID="_1540636284" r:id="rId16"/>
+          <o:OLEObject Type="Embed" ProgID="Equation.DSMT4" ShapeID="_x0000_i1026" DrawAspect="Content" ObjectID="_1543760246" r:id="rId16"/>
         </w:object>
       </w:r>
       <w:r>
@@ -4695,13 +4694,23 @@
           <w:szCs w:val="24"/>
         </w:rPr>
       </w:pPr>
-      <w:r>
-        <w:rPr>
-          <w:rFonts w:ascii="Times New Roman" w:hAnsi="Times New Roman"/>
-          <w:sz w:val="24"/>
-          <w:szCs w:val="24"/>
-        </w:rPr>
-        <w:t xml:space="preserve">where </w:t>
+      <w:proofErr w:type="gramStart"/>
+      <w:r>
+        <w:rPr>
+          <w:rFonts w:ascii="Times New Roman" w:hAnsi="Times New Roman"/>
+          <w:sz w:val="24"/>
+          <w:szCs w:val="24"/>
+        </w:rPr>
+        <w:t>where</w:t>
+      </w:r>
+      <w:proofErr w:type="gramEnd"/>
+      <w:r>
+        <w:rPr>
+          <w:rFonts w:ascii="Times New Roman" w:hAnsi="Times New Roman"/>
+          <w:sz w:val="24"/>
+          <w:szCs w:val="24"/>
+        </w:rPr>
+        <w:t xml:space="preserve"> </w:t>
       </w:r>
       <w:r>
         <w:rPr>
@@ -4714,7 +4723,7 @@
           <v:shape id="_x0000_i1027" type="#_x0000_t75" style="width:92.25pt;height:24.75pt" o:ole="">
             <v:imagedata r:id="rId17" o:title=""/>
           </v:shape>
-          <o:OLEObject Type="Embed" ProgID="Equation.3" ShapeID="_x0000_i1027" DrawAspect="Content" ObjectID="_1540636285" r:id="rId18"/>
+          <o:OLEObject Type="Embed" ProgID="Equation.3" ShapeID="_x0000_i1027" DrawAspect="Content" ObjectID="_1543760247" r:id="rId18"/>
         </w:object>
       </w:r>
       <w:r>
@@ -4733,6 +4742,7 @@
         </w:rPr>
         <w:t xml:space="preserve">are the </w:t>
       </w:r>
+      <w:proofErr w:type="spellStart"/>
       <w:r>
         <w:rPr>
           <w:rFonts w:ascii="Times New Roman" w:hAnsi="Times New Roman"/>
@@ -4748,7 +4758,16 @@
           <w:sz w:val="24"/>
           <w:szCs w:val="24"/>
         </w:rPr>
-        <w:t xml:space="preserve">th item’s step parameters and </w:t>
+        <w:t>th</w:t>
+      </w:r>
+      <w:proofErr w:type="spellEnd"/>
+      <w:r>
+        <w:rPr>
+          <w:rFonts w:ascii="Times New Roman" w:hAnsi="Times New Roman"/>
+          <w:sz w:val="24"/>
+          <w:szCs w:val="24"/>
+        </w:rPr>
+        <w:t xml:space="preserve"> item’s step parameters and </w:t>
       </w:r>
       <w:r>
         <w:rPr>
@@ -4761,7 +4780,7 @@
           <v:shape id="_x0000_i1028" type="#_x0000_t75" style="width:18pt;height:20.25pt" o:ole="">
             <v:imagedata r:id="rId19" o:title=""/>
           </v:shape>
-          <o:OLEObject Type="Embed" ProgID="Equation.3" ShapeID="_x0000_i1028" DrawAspect="Content" ObjectID="_1540636286" r:id="rId20"/>
+          <o:OLEObject Type="Embed" ProgID="Equation.3" ShapeID="_x0000_i1028" DrawAspect="Content" ObjectID="_1543760248" r:id="rId20"/>
         </w:object>
       </w:r>
       <w:r>
@@ -4791,7 +4810,7 @@
           <v:shape id="_x0000_i1029" type="#_x0000_t75" style="width:18pt;height:20.25pt" o:ole="">
             <v:imagedata r:id="rId21" o:title=""/>
           </v:shape>
-          <o:OLEObject Type="Embed" ProgID="Equation.DSMT4" ShapeID="_x0000_i1029" DrawAspect="Content" ObjectID="_1540636287" r:id="rId22"/>
+          <o:OLEObject Type="Embed" ProgID="Equation.DSMT4" ShapeID="_x0000_i1029" DrawAspect="Content" ObjectID="_1543760249" r:id="rId22"/>
         </w:object>
       </w:r>
       <w:r>
@@ -4829,7 +4848,7 @@
           <v:shape id="_x0000_i1030" type="#_x0000_t75" style="width:123.75pt;height:24.75pt" o:ole="">
             <v:imagedata r:id="rId23" o:title=""/>
           </v:shape>
-          <o:OLEObject Type="Embed" ProgID="Equation.DSMT4" ShapeID="_x0000_i1030" DrawAspect="Content" ObjectID="_1540636288" r:id="rId24"/>
+          <o:OLEObject Type="Embed" ProgID="Equation.DSMT4" ShapeID="_x0000_i1030" DrawAspect="Content" ObjectID="_1543760250" r:id="rId24"/>
         </w:object>
       </w:r>
       <w:r>
@@ -4942,7 +4961,25 @@
           <w:sz w:val="24"/>
           <w:szCs w:val="24"/>
         </w:rPr>
-        <w:t xml:space="preserve"> or the form based on the generalized partial credit model for polytomous items.</w:t>
+        <w:t xml:space="preserve"> or the form based on the generalized partial credit model for </w:t>
+      </w:r>
+      <w:proofErr w:type="spellStart"/>
+      <w:r>
+        <w:rPr>
+          <w:rFonts w:ascii="Times New Roman" w:hAnsi="Times New Roman"/>
+          <w:sz w:val="24"/>
+          <w:szCs w:val="24"/>
+        </w:rPr>
+        <w:t>polytomous</w:t>
+      </w:r>
+      <w:proofErr w:type="spellEnd"/>
+      <w:r>
+        <w:rPr>
+          <w:rFonts w:ascii="Times New Roman" w:hAnsi="Times New Roman"/>
+          <w:sz w:val="24"/>
+          <w:szCs w:val="24"/>
+        </w:rPr>
+        <w:t xml:space="preserve"> items.</w:t>
       </w:r>
       <w:r>
         <w:rPr>
@@ -5034,7 +5071,7 @@
           <v:shape id="_x0000_i1031" type="#_x0000_t75" style="width:333.75pt;height:75pt" o:ole="" fillcolor="window">
             <v:imagedata r:id="rId25" o:title=""/>
           </v:shape>
-          <o:OLEObject Type="Embed" ProgID="Equation.DSMT4" ShapeID="_x0000_i1031" DrawAspect="Content" ObjectID="_1540636289" r:id="rId26"/>
+          <o:OLEObject Type="Embed" ProgID="Equation.DSMT4" ShapeID="_x0000_i1031" DrawAspect="Content" ObjectID="_1543760251" r:id="rId26"/>
         </w:object>
       </w:r>
       <w:r>
@@ -5056,13 +5093,23 @@
           <w:szCs w:val="24"/>
         </w:rPr>
       </w:pPr>
-      <w:r>
-        <w:rPr>
-          <w:rFonts w:ascii="Times New Roman" w:hAnsi="Times New Roman"/>
-          <w:sz w:val="24"/>
-          <w:szCs w:val="24"/>
-        </w:rPr>
-        <w:t xml:space="preserve">in </w:t>
+      <w:proofErr w:type="gramStart"/>
+      <w:r>
+        <w:rPr>
+          <w:rFonts w:ascii="Times New Roman" w:hAnsi="Times New Roman"/>
+          <w:sz w:val="24"/>
+          <w:szCs w:val="24"/>
+        </w:rPr>
+        <w:t>in</w:t>
+      </w:r>
+      <w:proofErr w:type="gramEnd"/>
+      <w:r>
+        <w:rPr>
+          <w:rFonts w:ascii="Times New Roman" w:hAnsi="Times New Roman"/>
+          <w:sz w:val="24"/>
+          <w:szCs w:val="24"/>
+        </w:rPr>
+        <w:t xml:space="preserve"> </w:t>
       </w:r>
       <w:r>
         <w:rPr>
@@ -5150,7 +5197,7 @@
           <v:shape id="_x0000_i1032" type="#_x0000_t75" style="width:303.75pt;height:92.25pt" o:ole="" fillcolor="window">
             <v:imagedata r:id="rId27" o:title=""/>
           </v:shape>
-          <o:OLEObject Type="Embed" ProgID="Equation.DSMT4" ShapeID="_x0000_i1032" DrawAspect="Content" ObjectID="_1540636290" r:id="rId28"/>
+          <o:OLEObject Type="Embed" ProgID="Equation.DSMT4" ShapeID="_x0000_i1032" DrawAspect="Content" ObjectID="_1543760252" r:id="rId28"/>
         </w:object>
       </w:r>
       <w:r>
@@ -5171,6 +5218,7 @@
           <w:szCs w:val="24"/>
         </w:rPr>
       </w:pPr>
+      <w:proofErr w:type="gramStart"/>
       <w:r>
         <w:rPr>
           <w:rFonts w:ascii="Times New Roman" w:hAnsi="Times New Roman"/>
@@ -5195,6 +5243,7 @@
         </w:rPr>
         <w:t xml:space="preserve"> </w:t>
       </w:r>
+      <w:proofErr w:type="gramEnd"/>
       <w:r>
         <w:rPr>
           <w:rFonts w:ascii="Times New Roman" w:hAnsi="Times New Roman"/>
@@ -5206,7 +5255,7 @@
           <v:shape id="_x0000_i1033" type="#_x0000_t75" style="width:246pt;height:39pt" o:ole="" fillcolor="window">
             <v:imagedata r:id="rId29" o:title=""/>
           </v:shape>
-          <o:OLEObject Type="Embed" ProgID="Equation.DSMT4" ShapeID="_x0000_i1033" DrawAspect="Content" ObjectID="_1540636291" r:id="rId30"/>
+          <o:OLEObject Type="Embed" ProgID="Equation.DSMT4" ShapeID="_x0000_i1033" DrawAspect="Content" ObjectID="_1543760253" r:id="rId30"/>
         </w:object>
       </w:r>
       <w:r>
@@ -5228,7 +5277,7 @@
           <v:shape id="_x0000_i1034" type="#_x0000_t75" style="width:42pt;height:12pt" o:ole="">
             <v:imagedata r:id="rId31" o:title=""/>
           </v:shape>
-          <o:OLEObject Type="Embed" ProgID="Equation.DSMT4" ShapeID="_x0000_i1034" DrawAspect="Content" ObjectID="_1540636292" r:id="rId32"/>
+          <o:OLEObject Type="Embed" ProgID="Equation.DSMT4" ShapeID="_x0000_i1034" DrawAspect="Content" ObjectID="_1543760254" r:id="rId32"/>
         </w:object>
       </w:r>
     </w:p>
@@ -5269,7 +5318,7 @@
           <v:shape id="_x0000_i1035" type="#_x0000_t75" style="width:92.25pt;height:27pt" o:ole="" fillcolor="window">
             <v:imagedata r:id="rId33" o:title=""/>
           </v:shape>
-          <o:OLEObject Type="Embed" ProgID="Equation.DSMT4" ShapeID="_x0000_i1035" DrawAspect="Content" ObjectID="_1540636293" r:id="rId34"/>
+          <o:OLEObject Type="Embed" ProgID="Equation.DSMT4" ShapeID="_x0000_i1035" DrawAspect="Content" ObjectID="_1543760255" r:id="rId34"/>
         </w:object>
       </w:r>
       <w:r>
@@ -5809,13 +5858,23 @@
         </w:rPr>
       </w:pPr>
       <w:bookmarkStart w:id="11" w:name="_Toc457563803"/>
+      <w:proofErr w:type="spellStart"/>
       <w:r>
         <w:rPr>
           <w:b w:val="0"/>
           <w:sz w:val="28"/>
           <w:szCs w:val="28"/>
         </w:rPr>
-        <w:t>Attemptedness/Participation</w:t>
+        <w:t>Attemptedness</w:t>
+      </w:r>
+      <w:proofErr w:type="spellEnd"/>
+      <w:r>
+        <w:rPr>
+          <w:b w:val="0"/>
+          <w:sz w:val="28"/>
+          <w:szCs w:val="28"/>
+        </w:rPr>
+        <w:t>/Participation</w:t>
       </w:r>
       <w:bookmarkEnd w:id="11"/>
       <w:r>
@@ -6010,6 +6069,7 @@
         </w:rPr>
         <w:t xml:space="preserve">s of </w:t>
       </w:r>
+      <w:proofErr w:type="spellStart"/>
       <w:r>
         <w:rPr>
           <w:rFonts w:ascii="Times New Roman" w:hAnsi="Times New Roman" w:cs="Times New Roman"/>
@@ -6018,6 +6078,7 @@
         </w:rPr>
         <w:t>attemptedness</w:t>
       </w:r>
+      <w:proofErr w:type="spellEnd"/>
       <w:r>
         <w:rPr>
           <w:rFonts w:ascii="Times New Roman" w:hAnsi="Times New Roman" w:cs="Times New Roman"/>
@@ -6266,13 +6327,23 @@
           <w:szCs w:val="24"/>
         </w:rPr>
       </w:pPr>
+      <w:proofErr w:type="spellStart"/>
       <w:r>
         <w:rPr>
           <w:rFonts w:ascii="Times New Roman" w:hAnsi="Times New Roman" w:cs="Times New Roman"/>
           <w:sz w:val="24"/>
           <w:szCs w:val="24"/>
         </w:rPr>
-        <w:t>Attemptedness rules for CAT items:</w:t>
+        <w:t>Attemptedness</w:t>
+      </w:r>
+      <w:proofErr w:type="spellEnd"/>
+      <w:r>
+        <w:rPr>
+          <w:rFonts w:ascii="Times New Roman" w:hAnsi="Times New Roman" w:cs="Times New Roman"/>
+          <w:sz w:val="24"/>
+          <w:szCs w:val="24"/>
+        </w:rPr>
+        <w:t xml:space="preserve"> rules for CAT items:</w:t>
       </w:r>
     </w:p>
     <w:p>
@@ -6345,13 +6416,23 @@
           <w:szCs w:val="24"/>
         </w:rPr>
       </w:pPr>
+      <w:proofErr w:type="spellStart"/>
       <w:r>
         <w:rPr>
           <w:rFonts w:ascii="Times New Roman" w:hAnsi="Times New Roman" w:cs="Times New Roman"/>
           <w:sz w:val="24"/>
           <w:szCs w:val="24"/>
         </w:rPr>
-        <w:t>Attemptedness rules for performance task items:</w:t>
+        <w:t>Attemptedness</w:t>
+      </w:r>
+      <w:proofErr w:type="spellEnd"/>
+      <w:r>
+        <w:rPr>
+          <w:rFonts w:ascii="Times New Roman" w:hAnsi="Times New Roman" w:cs="Times New Roman"/>
+          <w:sz w:val="24"/>
+          <w:szCs w:val="24"/>
+        </w:rPr>
+        <w:t xml:space="preserve"> rules for performance task items:</w:t>
       </w:r>
     </w:p>
     <w:p>
@@ -6423,13 +6504,23 @@
           <w:szCs w:val="24"/>
         </w:rPr>
       </w:pPr>
+      <w:proofErr w:type="spellStart"/>
       <w:r>
         <w:rPr>
           <w:rFonts w:ascii="Times New Roman" w:hAnsi="Times New Roman" w:cs="Times New Roman"/>
           <w:sz w:val="24"/>
           <w:szCs w:val="24"/>
         </w:rPr>
-        <w:t xml:space="preserve">Attemptedness rules </w:t>
+        <w:t>Attemptedness</w:t>
+      </w:r>
+      <w:proofErr w:type="spellEnd"/>
+      <w:r>
+        <w:rPr>
+          <w:rFonts w:ascii="Times New Roman" w:hAnsi="Times New Roman" w:cs="Times New Roman"/>
+          <w:sz w:val="24"/>
+          <w:szCs w:val="24"/>
+        </w:rPr>
+        <w:t xml:space="preserve"> rules </w:t>
       </w:r>
       <w:r>
         <w:rPr>
@@ -6604,13 +6695,23 @@
         </w:rPr>
         <w:t xml:space="preserve">(non-performance task part) </w:t>
       </w:r>
+      <w:proofErr w:type="spellStart"/>
       <w:r>
         <w:rPr>
           <w:rFonts w:ascii="Times New Roman" w:hAnsi="Times New Roman" w:cs="Times New Roman"/>
           <w:sz w:val="24"/>
           <w:szCs w:val="24"/>
         </w:rPr>
-        <w:t xml:space="preserve">attemptedness = Y; </w:t>
+        <w:t>attemptedness</w:t>
+      </w:r>
+      <w:proofErr w:type="spellEnd"/>
+      <w:r>
+        <w:rPr>
+          <w:rFonts w:ascii="Times New Roman" w:hAnsi="Times New Roman" w:cs="Times New Roman"/>
+          <w:sz w:val="24"/>
+          <w:szCs w:val="24"/>
+        </w:rPr>
+        <w:t xml:space="preserve"> = Y; </w:t>
       </w:r>
       <w:r>
         <w:rPr>
@@ -6649,7 +6750,25 @@
           <w:sz w:val="24"/>
           <w:szCs w:val="24"/>
         </w:rPr>
-        <w:t>Performance task attemptedness = Y</w:t>
+        <w:t xml:space="preserve">Performance task </w:t>
+      </w:r>
+      <w:proofErr w:type="spellStart"/>
+      <w:r>
+        <w:rPr>
+          <w:rFonts w:ascii="Times New Roman" w:hAnsi="Times New Roman" w:cs="Times New Roman"/>
+          <w:sz w:val="24"/>
+          <w:szCs w:val="24"/>
+        </w:rPr>
+        <w:t>attemptedness</w:t>
+      </w:r>
+      <w:proofErr w:type="spellEnd"/>
+      <w:r>
+        <w:rPr>
+          <w:rFonts w:ascii="Times New Roman" w:hAnsi="Times New Roman" w:cs="Times New Roman"/>
+          <w:sz w:val="24"/>
+          <w:szCs w:val="24"/>
+        </w:rPr>
+        <w:t xml:space="preserve"> = Y</w:t>
       </w:r>
     </w:p>
     <w:p>
@@ -6712,13 +6831,23 @@
         </w:rPr>
         <w:t xml:space="preserve">Block </w:t>
       </w:r>
+      <w:proofErr w:type="spellStart"/>
       <w:r>
         <w:rPr>
           <w:rFonts w:ascii="Times New Roman" w:hAnsi="Times New Roman" w:cs="Times New Roman"/>
           <w:sz w:val="24"/>
           <w:szCs w:val="24"/>
         </w:rPr>
-        <w:t xml:space="preserve">attemptedness = Y </w:t>
+        <w:t>attemptedness</w:t>
+      </w:r>
+      <w:proofErr w:type="spellEnd"/>
+      <w:r>
+        <w:rPr>
+          <w:rFonts w:ascii="Times New Roman" w:hAnsi="Times New Roman" w:cs="Times New Roman"/>
+          <w:sz w:val="24"/>
+          <w:szCs w:val="24"/>
+        </w:rPr>
+        <w:t xml:space="preserve"> = Y </w:t>
       </w:r>
     </w:p>
     <w:p>
@@ -6741,6 +6870,7 @@
           <w:u w:val="single"/>
         </w:rPr>
       </w:pPr>
+      <w:proofErr w:type="spellStart"/>
       <w:r>
         <w:rPr>
           <w:rFonts w:ascii="Times New Roman" w:hAnsi="Times New Roman" w:cs="Times New Roman"/>
@@ -6748,7 +6878,17 @@
           <w:szCs w:val="24"/>
           <w:u w:val="single"/>
         </w:rPr>
-        <w:t xml:space="preserve">Attemptedness Flag in the </w:t>
+        <w:t>Attemptedness</w:t>
+      </w:r>
+      <w:proofErr w:type="spellEnd"/>
+      <w:r>
+        <w:rPr>
+          <w:rFonts w:ascii="Times New Roman" w:hAnsi="Times New Roman" w:cs="Times New Roman"/>
+          <w:sz w:val="24"/>
+          <w:szCs w:val="24"/>
+          <w:u w:val="single"/>
+        </w:rPr>
+        <w:t xml:space="preserve"> Flag in the </w:t>
       </w:r>
       <w:r>
         <w:rPr>
@@ -6782,7 +6922,25 @@
           <w:sz w:val="24"/>
           <w:szCs w:val="24"/>
         </w:rPr>
-        <w:t xml:space="preserve"> attemptedness flag will include three values</w:t>
+        <w:t xml:space="preserve"> </w:t>
+      </w:r>
+      <w:proofErr w:type="spellStart"/>
+      <w:r>
+        <w:rPr>
+          <w:rFonts w:ascii="Times New Roman" w:hAnsi="Times New Roman" w:cs="Times New Roman"/>
+          <w:sz w:val="24"/>
+          <w:szCs w:val="24"/>
+        </w:rPr>
+        <w:t>attemptedness</w:t>
+      </w:r>
+      <w:proofErr w:type="spellEnd"/>
+      <w:r>
+        <w:rPr>
+          <w:rFonts w:ascii="Times New Roman" w:hAnsi="Times New Roman" w:cs="Times New Roman"/>
+          <w:sz w:val="24"/>
+          <w:szCs w:val="24"/>
+        </w:rPr>
+        <w:t xml:space="preserve"> flag will include three values</w:t>
       </w:r>
       <w:r>
         <w:rPr>
@@ -7452,27 +7610,14 @@
       <w:r>
         <w:t xml:space="preserve">Table </w:t>
       </w:r>
-      <w:r>
-        <w:fldChar w:fldCharType="begin"/>
-      </w:r>
-      <w:r>
-        <w:instrText xml:space="preserve"> SEQ Table \* ARABIC </w:instrText>
-      </w:r>
-      <w:r>
-        <w:fldChar w:fldCharType="separate"/>
-      </w:r>
-      <w:r>
-        <w:rPr>
-          <w:noProof/>
-        </w:rPr>
-        <w:t>2</w:t>
-      </w:r>
-      <w:r>
-        <w:rPr>
-          <w:noProof/>
-        </w:rPr>
-        <w:fldChar w:fldCharType="end"/>
-      </w:r>
+      <w:fldSimple w:instr=" SEQ Table \* ARABIC ">
+        <w:r>
+          <w:rPr>
+            <w:noProof/>
+          </w:rPr>
+          <w:t>2</w:t>
+        </w:r>
+      </w:fldSimple>
       <w:r>
         <w:t>. Average Discrimination (a) and Difficulty (b) Parameters</w:t>
       </w:r>
@@ -8872,7 +9017,15 @@
         <w:t xml:space="preserve">. </w:t>
       </w:r>
       <w:r>
-        <w:t>For the summative online test, if the CAT part is incomplete, only a total score will be reported, but not subscores because the claim information for the unanswered CAT items is unknown.</w:t>
+        <w:t xml:space="preserve">For the summative online test, if the CAT part is incomplete, only a total score will be reported, but not </w:t>
+      </w:r>
+      <w:proofErr w:type="spellStart"/>
+      <w:r>
+        <w:t>subscores</w:t>
+      </w:r>
+      <w:proofErr w:type="spellEnd"/>
+      <w:r>
+        <w:t xml:space="preserve"> because the claim information for the unanswered CAT items is unknown.</w:t>
       </w:r>
     </w:p>
     <w:p>
@@ -9052,7 +9205,25 @@
           <w:sz w:val="24"/>
           <w:szCs w:val="24"/>
         </w:rPr>
-        <w:t xml:space="preserve">total and subscores will be </w:t>
+        <w:t xml:space="preserve">total and </w:t>
+      </w:r>
+      <w:proofErr w:type="spellStart"/>
+      <w:r>
+        <w:rPr>
+          <w:rFonts w:ascii="Times New Roman" w:hAnsi="Times New Roman" w:cs="Times New Roman"/>
+          <w:sz w:val="24"/>
+          <w:szCs w:val="24"/>
+        </w:rPr>
+        <w:t>subscores</w:t>
+      </w:r>
+      <w:proofErr w:type="spellEnd"/>
+      <w:r>
+        <w:rPr>
+          <w:rFonts w:ascii="Times New Roman" w:hAnsi="Times New Roman" w:cs="Times New Roman"/>
+          <w:sz w:val="24"/>
+          <w:szCs w:val="24"/>
+        </w:rPr>
+        <w:t xml:space="preserve"> will be </w:t>
       </w:r>
       <w:r>
         <w:rPr>
@@ -9357,7 +9528,25 @@
           <w:sz w:val="24"/>
           <w:szCs w:val="24"/>
         </w:rPr>
-        <w:t>for all tests that meet the attemptedness rule in Section 3.1.2.</w:t>
+        <w:t xml:space="preserve">for all tests that meet the </w:t>
+      </w:r>
+      <w:proofErr w:type="spellStart"/>
+      <w:r>
+        <w:rPr>
+          <w:rFonts w:ascii="Times New Roman" w:hAnsi="Times New Roman"/>
+          <w:sz w:val="24"/>
+          <w:szCs w:val="24"/>
+        </w:rPr>
+        <w:t>attemptedness</w:t>
+      </w:r>
+      <w:proofErr w:type="spellEnd"/>
+      <w:r>
+        <w:rPr>
+          <w:rFonts w:ascii="Times New Roman" w:hAnsi="Times New Roman"/>
+          <w:sz w:val="24"/>
+          <w:szCs w:val="24"/>
+        </w:rPr>
+        <w:t xml:space="preserve"> rule in Section 3.1.2.</w:t>
       </w:r>
     </w:p>
     <w:p>
@@ -9495,6 +9684,7 @@
         </w:rPr>
         <w:t xml:space="preserve">The scaling constants </w:t>
       </w:r>
+      <w:proofErr w:type="gramStart"/>
       <w:r>
         <w:rPr>
           <w:rFonts w:ascii="Times New Roman" w:hAnsi="Times New Roman" w:cs="Times New Roman"/>
@@ -9510,7 +9700,16 @@
           <w:sz w:val="24"/>
           <w:szCs w:val="24"/>
         </w:rPr>
-        <w:t xml:space="preserve"> and </w:t>
+        <w:t xml:space="preserve"> and</w:t>
+      </w:r>
+      <w:proofErr w:type="gramEnd"/>
+      <w:r>
+        <w:rPr>
+          <w:rFonts w:ascii="Times New Roman" w:hAnsi="Times New Roman" w:cs="Times New Roman"/>
+          <w:sz w:val="24"/>
+          <w:szCs w:val="24"/>
+        </w:rPr>
+        <w:t xml:space="preserve"> </w:t>
       </w:r>
       <w:r>
         <w:rPr>
@@ -9655,27 +9854,14 @@
       <w:r>
         <w:t xml:space="preserve">Table </w:t>
       </w:r>
-      <w:r>
-        <w:fldChar w:fldCharType="begin"/>
-      </w:r>
-      <w:r>
-        <w:instrText xml:space="preserve"> SEQ Table \* ARABIC </w:instrText>
-      </w:r>
-      <w:r>
-        <w:fldChar w:fldCharType="separate"/>
-      </w:r>
-      <w:r>
-        <w:rPr>
-          <w:noProof/>
-        </w:rPr>
-        <w:t>3</w:t>
-      </w:r>
-      <w:r>
-        <w:rPr>
-          <w:noProof/>
-        </w:rPr>
-        <w:fldChar w:fldCharType="end"/>
-      </w:r>
+      <w:fldSimple w:instr=" SEQ Table \* ARABIC ">
+        <w:r>
+          <w:rPr>
+            <w:noProof/>
+          </w:rPr>
+          <w:t>3</w:t>
+        </w:r>
+      </w:fldSimple>
       <w:r>
         <w:t xml:space="preserve">. </w:t>
       </w:r>
@@ -14497,7 +14683,25 @@
           <w:sz w:val="24"/>
           <w:szCs w:val="24"/>
         </w:rPr>
-        <w:t>LOSS and HOSS scale score rules will be applied to all tests (Summative, ICA, and IAB) and all scores (total and subscores).</w:t>
+        <w:t xml:space="preserve">LOSS and HOSS scale score rules will be applied to all tests (Summative, ICA, and IAB) and all scores (total and </w:t>
+      </w:r>
+      <w:proofErr w:type="spellStart"/>
+      <w:r>
+        <w:rPr>
+          <w:rFonts w:ascii="Times New Roman" w:hAnsi="Times New Roman"/>
+          <w:sz w:val="24"/>
+          <w:szCs w:val="24"/>
+        </w:rPr>
+        <w:t>subscores</w:t>
+      </w:r>
+      <w:proofErr w:type="spellEnd"/>
+      <w:r>
+        <w:rPr>
+          <w:rFonts w:ascii="Times New Roman" w:hAnsi="Times New Roman"/>
+          <w:sz w:val="24"/>
+          <w:szCs w:val="24"/>
+        </w:rPr>
+        <w:t>).</w:t>
       </w:r>
     </w:p>
     <w:p>
@@ -14755,6 +14959,7 @@
         </w:rPr>
         <w:t xml:space="preserve">for student </w:t>
       </w:r>
+      <w:proofErr w:type="spellStart"/>
       <w:r>
         <w:rPr>
           <w:rFonts w:ascii="Times New Roman" w:hAnsi="Times New Roman"/>
@@ -14764,6 +14969,7 @@
         </w:rPr>
         <w:t>i</w:t>
       </w:r>
+      <w:proofErr w:type="spellEnd"/>
       <w:r>
         <w:rPr>
           <w:rFonts w:ascii="Times New Roman" w:hAnsi="Times New Roman"/>
@@ -14972,13 +15178,23 @@
           <w:szCs w:val="24"/>
         </w:rPr>
       </w:pPr>
-      <w:r>
-        <w:rPr>
-          <w:rFonts w:ascii="Times New Roman" w:hAnsi="Times New Roman"/>
-          <w:sz w:val="24"/>
-          <w:szCs w:val="24"/>
-        </w:rPr>
-        <w:t xml:space="preserve">where </w:t>
+      <w:proofErr w:type="gramStart"/>
+      <w:r>
+        <w:rPr>
+          <w:rFonts w:ascii="Times New Roman" w:hAnsi="Times New Roman"/>
+          <w:sz w:val="24"/>
+          <w:szCs w:val="24"/>
+        </w:rPr>
+        <w:t>where</w:t>
+      </w:r>
+      <w:proofErr w:type="gramEnd"/>
+      <w:r>
+        <w:rPr>
+          <w:rFonts w:ascii="Times New Roman" w:hAnsi="Times New Roman"/>
+          <w:sz w:val="24"/>
+          <w:szCs w:val="24"/>
+        </w:rPr>
+        <w:t xml:space="preserve"> </w:t>
       </w:r>
       <m:oMath>
         <m:r>
@@ -15052,6 +15268,7 @@
         </w:rPr>
         <w:t xml:space="preserve"> for student </w:t>
       </w:r>
+      <w:proofErr w:type="spellStart"/>
       <w:r>
         <w:rPr>
           <w:rFonts w:ascii="Times New Roman" w:hAnsi="Times New Roman"/>
@@ -15061,6 +15278,7 @@
         </w:rPr>
         <w:t>i</w:t>
       </w:r>
+      <w:proofErr w:type="spellEnd"/>
       <w:r>
         <w:rPr>
           <w:rFonts w:ascii="Times New Roman" w:hAnsi="Times New Roman"/>
@@ -16258,13 +16476,23 @@
           <w:szCs w:val="24"/>
         </w:rPr>
       </w:pPr>
+      <w:proofErr w:type="gramStart"/>
       <w:r>
         <w:rPr>
           <w:rFonts w:ascii="Times New Roman" w:hAnsi="Times New Roman" w:cs="Times New Roman"/>
           <w:sz w:val="24"/>
           <w:szCs w:val="24"/>
         </w:rPr>
-        <w:t xml:space="preserve">where </w:t>
+        <w:t>where</w:t>
+      </w:r>
+      <w:proofErr w:type="gramEnd"/>
+      <w:r>
+        <w:rPr>
+          <w:rFonts w:ascii="Times New Roman" w:hAnsi="Times New Roman" w:cs="Times New Roman"/>
+          <w:sz w:val="24"/>
+          <w:szCs w:val="24"/>
+        </w:rPr>
+        <w:t xml:space="preserve"> </w:t>
       </w:r>
       <m:oMath>
         <m:sSub>
@@ -16309,6 +16537,7 @@
         </w:rPr>
         <w:t xml:space="preserve">is the maximum possible score point (starting from 0) for the </w:t>
       </w:r>
+      <w:proofErr w:type="spellStart"/>
       <w:r>
         <w:rPr>
           <w:rFonts w:ascii="Times New Roman" w:hAnsi="Times New Roman" w:cs="Times New Roman"/>
@@ -16325,7 +16554,16 @@
           <w:sz w:val="24"/>
           <w:szCs w:val="24"/>
         </w:rPr>
-        <w:t>th item,</w:t>
+        <w:t>th</w:t>
+      </w:r>
+      <w:proofErr w:type="spellEnd"/>
+      <w:r>
+        <w:rPr>
+          <w:rFonts w:ascii="Times New Roman" w:hAnsi="Times New Roman" w:cs="Times New Roman"/>
+          <w:sz w:val="24"/>
+          <w:szCs w:val="24"/>
+        </w:rPr>
+        <w:t xml:space="preserve"> item,</w:t>
       </w:r>
       <m:oMath>
         <m:r>
@@ -16542,7 +16780,7 @@
           <v:shape id="_x0000_i1036" type="#_x0000_t75" style="width:1in;height:20.25pt" o:ole="">
             <v:imagedata r:id="rId35" o:title=""/>
           </v:shape>
-          <o:OLEObject Type="Embed" ProgID="Equation.DSMT4" ShapeID="_x0000_i1036" DrawAspect="Content" ObjectID="_1540636294" r:id="rId36"/>
+          <o:OLEObject Type="Embed" ProgID="Equation.DSMT4" ShapeID="_x0000_i1036" DrawAspect="Content" ObjectID="_1543760256" r:id="rId36"/>
         </w:object>
       </w:r>
     </w:p>
@@ -16555,6 +16793,7 @@
           <w:szCs w:val="24"/>
         </w:rPr>
       </w:pPr>
+      <w:proofErr w:type="gramStart"/>
       <w:r>
         <w:rPr>
           <w:rFonts w:ascii="Times New Roman" w:hAnsi="Times New Roman"/>
@@ -16563,6 +16802,7 @@
         </w:rPr>
         <w:t>where</w:t>
       </w:r>
+      <w:proofErr w:type="gramEnd"/>
       <w:r>
         <w:rPr>
           <w:rFonts w:ascii="Times New Roman" w:hAnsi="Times New Roman"/>
@@ -16582,7 +16822,7 @@
           <v:shape id="_x0000_i1037" type="#_x0000_t75" style="width:22.5pt;height:18pt" o:ole="">
             <v:imagedata r:id="rId37" o:title=""/>
           </v:shape>
-          <o:OLEObject Type="Embed" ProgID="Equation.DSMT4" ShapeID="_x0000_i1037" DrawAspect="Content" ObjectID="_1540636295" r:id="rId38"/>
+          <o:OLEObject Type="Embed" ProgID="Equation.DSMT4" ShapeID="_x0000_i1037" DrawAspect="Content" ObjectID="_1543760257" r:id="rId38"/>
         </w:object>
       </w:r>
       <w:r>
@@ -16604,7 +16844,7 @@
           <v:shape id="_x0000_i1038" type="#_x0000_t75" style="width:12pt;height:13.5pt" o:ole="">
             <v:imagedata r:id="rId39" o:title=""/>
           </v:shape>
-          <o:OLEObject Type="Embed" ProgID="Equation.DSMT4" ShapeID="_x0000_i1038" DrawAspect="Content" ObjectID="_1540636296" r:id="rId40"/>
+          <o:OLEObject Type="Embed" ProgID="Equation.DSMT4" ShapeID="_x0000_i1038" DrawAspect="Content" ObjectID="_1543760258" r:id="rId40"/>
         </w:object>
       </w:r>
       <w:r>
@@ -16634,7 +16874,7 @@
           <v:shape id="_x0000_i1039" type="#_x0000_t75" style="width:12pt;height:12pt" o:ole="">
             <v:imagedata r:id="rId41" o:title=""/>
           </v:shape>
-          <o:OLEObject Type="Embed" ProgID="Equation.DSMT4" ShapeID="_x0000_i1039" DrawAspect="Content" ObjectID="_1540636297" r:id="rId42"/>
+          <o:OLEObject Type="Embed" ProgID="Equation.DSMT4" ShapeID="_x0000_i1039" DrawAspect="Content" ObjectID="_1543760259" r:id="rId42"/>
         </w:object>
       </w:r>
       <w:r>
@@ -16672,7 +16912,7 @@
           <v:shape id="_x0000_i1040" type="#_x0000_t75" style="width:12pt;height:13.5pt" o:ole="">
             <v:imagedata r:id="rId39" o:title=""/>
           </v:shape>
-          <o:OLEObject Type="Embed" ProgID="Equation.DSMT4" ShapeID="_x0000_i1040" DrawAspect="Content" ObjectID="_1540636298" r:id="rId43"/>
+          <o:OLEObject Type="Embed" ProgID="Equation.DSMT4" ShapeID="_x0000_i1040" DrawAspect="Content" ObjectID="_1543760260" r:id="rId43"/>
         </w:object>
       </w:r>
       <w:r>
@@ -17954,13 +18194,23 @@
           <w:szCs w:val="24"/>
         </w:rPr>
       </w:pPr>
-      <w:r>
-        <w:rPr>
-          <w:rFonts w:ascii="Times New Roman" w:hAnsi="Times New Roman"/>
-          <w:sz w:val="24"/>
-          <w:szCs w:val="24"/>
-        </w:rPr>
-        <w:t xml:space="preserve">where </w:t>
+      <w:proofErr w:type="gramStart"/>
+      <w:r>
+        <w:rPr>
+          <w:rFonts w:ascii="Times New Roman" w:hAnsi="Times New Roman"/>
+          <w:sz w:val="24"/>
+          <w:szCs w:val="24"/>
+        </w:rPr>
+        <w:t>where</w:t>
+      </w:r>
+      <w:proofErr w:type="gramEnd"/>
+      <w:r>
+        <w:rPr>
+          <w:rFonts w:ascii="Times New Roman" w:hAnsi="Times New Roman"/>
+          <w:sz w:val="24"/>
+          <w:szCs w:val="24"/>
+        </w:rPr>
+        <w:t xml:space="preserve"> </w:t>
       </w:r>
       <m:oMath>
         <m:sSub>
@@ -18269,6 +18519,7 @@
         </w:rPr>
         <w:t xml:space="preserve"> </w:t>
       </w:r>
+      <w:proofErr w:type="gramStart"/>
       <w:r>
         <w:rPr>
           <w:rFonts w:ascii="Times New Roman" w:hAnsi="Times New Roman"/>
@@ -18276,7 +18527,17 @@
           <w:sz w:val="24"/>
           <w:szCs w:val="24"/>
         </w:rPr>
-        <w:t>Above Standard</w:t>
+        <w:t>Above</w:t>
+      </w:r>
+      <w:proofErr w:type="gramEnd"/>
+      <w:r>
+        <w:rPr>
+          <w:rFonts w:ascii="Times New Roman" w:hAnsi="Times New Roman"/>
+          <w:i/>
+          <w:sz w:val="24"/>
+          <w:szCs w:val="24"/>
+        </w:rPr>
+        <w:t xml:space="preserve"> Standard</w:t>
       </w:r>
       <w:r>
         <w:rPr>
@@ -18963,13 +19224,23 @@
           <w:szCs w:val="24"/>
         </w:rPr>
       </w:pPr>
-      <w:r>
-        <w:rPr>
-          <w:rFonts w:ascii="Times New Roman" w:hAnsi="Times New Roman"/>
-          <w:sz w:val="24"/>
-          <w:szCs w:val="24"/>
-        </w:rPr>
-        <w:t xml:space="preserve">where </w:t>
+      <w:proofErr w:type="gramStart"/>
+      <w:r>
+        <w:rPr>
+          <w:rFonts w:ascii="Times New Roman" w:hAnsi="Times New Roman"/>
+          <w:sz w:val="24"/>
+          <w:szCs w:val="24"/>
+        </w:rPr>
+        <w:t>where</w:t>
+      </w:r>
+      <w:proofErr w:type="gramEnd"/>
+      <w:r>
+        <w:rPr>
+          <w:rFonts w:ascii="Times New Roman" w:hAnsi="Times New Roman"/>
+          <w:sz w:val="24"/>
+          <w:szCs w:val="24"/>
+        </w:rPr>
+        <w:t xml:space="preserve"> </w:t>
       </w:r>
       <m:oMath>
         <m:sSub>
@@ -19082,13 +19353,23 @@
           <m:t xml:space="preserve"> </m:t>
         </m:r>
       </m:oMath>
-      <w:r>
-        <w:rPr>
-          <w:rFonts w:ascii="Times New Roman" w:hAnsi="Times New Roman"/>
-          <w:sz w:val="24"/>
-          <w:szCs w:val="24"/>
-        </w:rPr>
-        <w:t>is the proficienc</w:t>
+      <w:proofErr w:type="gramStart"/>
+      <w:r>
+        <w:rPr>
+          <w:rFonts w:ascii="Times New Roman" w:hAnsi="Times New Roman"/>
+          <w:sz w:val="24"/>
+          <w:szCs w:val="24"/>
+        </w:rPr>
+        <w:t>is</w:t>
+      </w:r>
+      <w:proofErr w:type="gramEnd"/>
+      <w:r>
+        <w:rPr>
+          <w:rFonts w:ascii="Times New Roman" w:hAnsi="Times New Roman"/>
+          <w:sz w:val="24"/>
+          <w:szCs w:val="24"/>
+        </w:rPr>
+        <w:t xml:space="preserve"> the proficienc</w:t>
       </w:r>
       <w:r>
         <w:rPr>
@@ -19166,13 +19447,23 @@
         </w:rPr>
         <w:t xml:space="preserve"> </w:t>
       </w:r>
-      <w:r>
-        <w:rPr>
-          <w:rFonts w:ascii="Times New Roman" w:hAnsi="Times New Roman"/>
-          <w:sz w:val="24"/>
-          <w:szCs w:val="24"/>
-        </w:rPr>
-        <w:t>is the standard error of the student’s score on t</w:t>
+      <w:proofErr w:type="gramStart"/>
+      <w:r>
+        <w:rPr>
+          <w:rFonts w:ascii="Times New Roman" w:hAnsi="Times New Roman"/>
+          <w:sz w:val="24"/>
+          <w:szCs w:val="24"/>
+        </w:rPr>
+        <w:t>is</w:t>
+      </w:r>
+      <w:proofErr w:type="gramEnd"/>
+      <w:r>
+        <w:rPr>
+          <w:rFonts w:ascii="Times New Roman" w:hAnsi="Times New Roman"/>
+          <w:sz w:val="24"/>
+          <w:szCs w:val="24"/>
+        </w:rPr>
+        <w:t xml:space="preserve"> the standard error of the student’s score on t</w:t>
       </w:r>
       <w:r>
         <w:rPr>
@@ -19182,6 +19473,7 @@
         </w:rPr>
         <w:t xml:space="preserve">he reporting category. </w:t>
       </w:r>
+      <w:proofErr w:type="gramStart"/>
       <w:r>
         <w:rPr>
           <w:rFonts w:ascii="Times New Roman" w:hAnsi="Times New Roman"/>
@@ -19191,6 +19483,7 @@
         </w:rPr>
         <w:t>a</w:t>
       </w:r>
+      <w:proofErr w:type="gramEnd"/>
       <w:r>
         <w:rPr>
           <w:rFonts w:ascii="Times New Roman" w:hAnsi="Times New Roman"/>
@@ -19805,27 +20098,14 @@
       <w:r>
         <w:t xml:space="preserve">Table </w:t>
       </w:r>
-      <w:r>
-        <w:fldChar w:fldCharType="begin"/>
-      </w:r>
-      <w:r>
-        <w:instrText xml:space="preserve"> SEQ Table \* ARABIC </w:instrText>
-      </w:r>
-      <w:r>
-        <w:fldChar w:fldCharType="separate"/>
-      </w:r>
-      <w:r>
-        <w:rPr>
-          <w:noProof/>
-        </w:rPr>
-        <w:t>5</w:t>
-      </w:r>
-      <w:r>
-        <w:rPr>
-          <w:noProof/>
-        </w:rPr>
-        <w:fldChar w:fldCharType="end"/>
-      </w:r>
+      <w:fldSimple w:instr=" SEQ Table \* ARABIC ">
+        <w:r>
+          <w:rPr>
+            <w:noProof/>
+          </w:rPr>
+          <w:t>5</w:t>
+        </w:r>
+      </w:fldSimple>
       <w:r>
         <w:t xml:space="preserve">. </w:t>
       </w:r>
@@ -22211,27 +22491,14 @@
       <w:r>
         <w:t xml:space="preserve">Table </w:t>
       </w:r>
-      <w:r>
-        <w:fldChar w:fldCharType="begin"/>
-      </w:r>
-      <w:r>
-        <w:instrText xml:space="preserve"> SEQ Table \* ARABIC </w:instrText>
-      </w:r>
-      <w:r>
-        <w:fldChar w:fldCharType="separate"/>
-      </w:r>
-      <w:r>
-        <w:rPr>
-          <w:noProof/>
-        </w:rPr>
-        <w:t>6</w:t>
-      </w:r>
-      <w:r>
-        <w:rPr>
-          <w:noProof/>
-        </w:rPr>
-        <w:fldChar w:fldCharType="end"/>
-      </w:r>
+      <w:fldSimple w:instr=" SEQ Table \* ARABIC ">
+        <w:r>
+          <w:rPr>
+            <w:noProof/>
+          </w:rPr>
+          <w:t>6</w:t>
+        </w:r>
+      </w:fldSimple>
       <w:r>
         <w:t xml:space="preserve">. </w:t>
       </w:r>
@@ -25888,7 +26155,7 @@
 </file>
 
 <file path=word/endnotes.xml><?xml version="1.0" encoding="utf-8"?>
-<w:endnotes xmlns:wpc="http://schemas.microsoft.com/office/word/2010/wordprocessingCanvas" xmlns:cx="http://schemas.microsoft.com/office/drawing/2014/chartex" xmlns:cx1="http://schemas.microsoft.com/office/drawing/2015/9/8/chartex" xmlns:mc="http://schemas.openxmlformats.org/markup-compatibility/2006" xmlns:o="urn:schemas-microsoft-com:office:office" xmlns:r="http://schemas.openxmlformats.org/officeDocument/2006/relationships" xmlns:m="http://schemas.openxmlformats.org/officeDocument/2006/math" xmlns:v="urn:schemas-microsoft-com:vml" xmlns:wp14="http://schemas.microsoft.com/office/word/2010/wordprocessingDrawing" xmlns:wp="http://schemas.openxmlformats.org/drawingml/2006/wordprocessingDrawing" xmlns:w10="urn:schemas-microsoft-com:office:word" xmlns:w="http://schemas.openxmlformats.org/wordprocessingml/2006/main" xmlns:w14="http://schemas.microsoft.com/office/word/2010/wordml" xmlns:w15="http://schemas.microsoft.com/office/word/2012/wordml" xmlns:w16se="http://schemas.microsoft.com/office/word/2015/wordml/symex" xmlns:wpg="http://schemas.microsoft.com/office/word/2010/wordprocessingGroup" xmlns:wpi="http://schemas.microsoft.com/office/word/2010/wordprocessingInk" xmlns:wne="http://schemas.microsoft.com/office/word/2006/wordml" xmlns:wps="http://schemas.microsoft.com/office/word/2010/wordprocessingShape" mc:Ignorable="w14 w15 w16se wp14">
+<w:endnotes xmlns:wpc="http://schemas.microsoft.com/office/word/2010/wordprocessingCanvas" xmlns:mc="http://schemas.openxmlformats.org/markup-compatibility/2006" xmlns:o="urn:schemas-microsoft-com:office:office" xmlns:r="http://schemas.openxmlformats.org/officeDocument/2006/relationships" xmlns:m="http://schemas.openxmlformats.org/officeDocument/2006/math" xmlns:v="urn:schemas-microsoft-com:vml" xmlns:wp14="http://schemas.microsoft.com/office/word/2010/wordprocessingDrawing" xmlns:wp="http://schemas.openxmlformats.org/drawingml/2006/wordprocessingDrawing" xmlns:w10="urn:schemas-microsoft-com:office:word" xmlns:w="http://schemas.openxmlformats.org/wordprocessingml/2006/main" xmlns:w14="http://schemas.microsoft.com/office/word/2010/wordml" xmlns:w15="http://schemas.microsoft.com/office/word/2012/wordml" xmlns:wpg="http://schemas.microsoft.com/office/word/2010/wordprocessingGroup" xmlns:wpi="http://schemas.microsoft.com/office/word/2010/wordprocessingInk" xmlns:wne="http://schemas.microsoft.com/office/word/2006/wordml" xmlns:wps="http://schemas.microsoft.com/office/word/2010/wordprocessingShape" mc:Ignorable="w14 w15 wp14">
   <w:endnote w:type="separator" w:id="-1">
     <w:p>
       <w:r>
@@ -25907,7 +26174,7 @@
 </file>
 
 <file path=word/footer1.xml><?xml version="1.0" encoding="utf-8"?>
-<w:ftr xmlns:wpc="http://schemas.microsoft.com/office/word/2010/wordprocessingCanvas" xmlns:cx="http://schemas.microsoft.com/office/drawing/2014/chartex" xmlns:cx1="http://schemas.microsoft.com/office/drawing/2015/9/8/chartex" xmlns:mc="http://schemas.openxmlformats.org/markup-compatibility/2006" xmlns:o="urn:schemas-microsoft-com:office:office" xmlns:r="http://schemas.openxmlformats.org/officeDocument/2006/relationships" xmlns:m="http://schemas.openxmlformats.org/officeDocument/2006/math" xmlns:v="urn:schemas-microsoft-com:vml" xmlns:wp14="http://schemas.microsoft.com/office/word/2010/wordprocessingDrawing" xmlns:wp="http://schemas.openxmlformats.org/drawingml/2006/wordprocessingDrawing" xmlns:w10="urn:schemas-microsoft-com:office:word" xmlns:w="http://schemas.openxmlformats.org/wordprocessingml/2006/main" xmlns:w14="http://schemas.microsoft.com/office/word/2010/wordml" xmlns:w15="http://schemas.microsoft.com/office/word/2012/wordml" xmlns:w16se="http://schemas.microsoft.com/office/word/2015/wordml/symex" xmlns:wpg="http://schemas.microsoft.com/office/word/2010/wordprocessingGroup" xmlns:wpi="http://schemas.microsoft.com/office/word/2010/wordprocessingInk" xmlns:wne="http://schemas.microsoft.com/office/word/2006/wordml" xmlns:wps="http://schemas.microsoft.com/office/word/2010/wordprocessingShape" mc:Ignorable="w14 w15 w16se wp14">
+<w:ftr xmlns:wpc="http://schemas.microsoft.com/office/word/2010/wordprocessingCanvas" xmlns:mc="http://schemas.openxmlformats.org/markup-compatibility/2006" xmlns:o="urn:schemas-microsoft-com:office:office" xmlns:r="http://schemas.openxmlformats.org/officeDocument/2006/relationships" xmlns:m="http://schemas.openxmlformats.org/officeDocument/2006/math" xmlns:v="urn:schemas-microsoft-com:vml" xmlns:wp14="http://schemas.microsoft.com/office/word/2010/wordprocessingDrawing" xmlns:wp="http://schemas.openxmlformats.org/drawingml/2006/wordprocessingDrawing" xmlns:w10="urn:schemas-microsoft-com:office:word" xmlns:w="http://schemas.openxmlformats.org/wordprocessingml/2006/main" xmlns:w14="http://schemas.microsoft.com/office/word/2010/wordml" xmlns:w15="http://schemas.microsoft.com/office/word/2012/wordml" xmlns:wpg="http://schemas.microsoft.com/office/word/2010/wordprocessingGroup" xmlns:wpi="http://schemas.microsoft.com/office/word/2010/wordprocessingInk" xmlns:wne="http://schemas.microsoft.com/office/word/2006/wordml" xmlns:wps="http://schemas.microsoft.com/office/word/2010/wordprocessingShape" mc:Ignorable="w14 w15 wp14">
   <w:sdt>
     <w:sdtPr>
       <w:id w:val="116646392"/>
@@ -25960,7 +26227,7 @@
 </file>
 
 <file path=word/footer2.xml><?xml version="1.0" encoding="utf-8"?>
-<w:ftr xmlns:wpc="http://schemas.microsoft.com/office/word/2010/wordprocessingCanvas" xmlns:cx="http://schemas.microsoft.com/office/drawing/2014/chartex" xmlns:cx1="http://schemas.microsoft.com/office/drawing/2015/9/8/chartex" xmlns:mc="http://schemas.openxmlformats.org/markup-compatibility/2006" xmlns:o="urn:schemas-microsoft-com:office:office" xmlns:r="http://schemas.openxmlformats.org/officeDocument/2006/relationships" xmlns:m="http://schemas.openxmlformats.org/officeDocument/2006/math" xmlns:v="urn:schemas-microsoft-com:vml" xmlns:wp14="http://schemas.microsoft.com/office/word/2010/wordprocessingDrawing" xmlns:wp="http://schemas.openxmlformats.org/drawingml/2006/wordprocessingDrawing" xmlns:w10="urn:schemas-microsoft-com:office:word" xmlns:w="http://schemas.openxmlformats.org/wordprocessingml/2006/main" xmlns:w14="http://schemas.microsoft.com/office/word/2010/wordml" xmlns:w15="http://schemas.microsoft.com/office/word/2012/wordml" xmlns:w16se="http://schemas.microsoft.com/office/word/2015/wordml/symex" xmlns:wpg="http://schemas.microsoft.com/office/word/2010/wordprocessingGroup" xmlns:wpi="http://schemas.microsoft.com/office/word/2010/wordprocessingInk" xmlns:wne="http://schemas.microsoft.com/office/word/2006/wordml" xmlns:wps="http://schemas.microsoft.com/office/word/2010/wordprocessingShape" mc:Ignorable="w14 w15 w16se wp14">
+<w:ftr xmlns:wpc="http://schemas.microsoft.com/office/word/2010/wordprocessingCanvas" xmlns:mc="http://schemas.openxmlformats.org/markup-compatibility/2006" xmlns:o="urn:schemas-microsoft-com:office:office" xmlns:r="http://schemas.openxmlformats.org/officeDocument/2006/relationships" xmlns:m="http://schemas.openxmlformats.org/officeDocument/2006/math" xmlns:v="urn:schemas-microsoft-com:vml" xmlns:wp14="http://schemas.microsoft.com/office/word/2010/wordprocessingDrawing" xmlns:wp="http://schemas.openxmlformats.org/drawingml/2006/wordprocessingDrawing" xmlns:w10="urn:schemas-microsoft-com:office:word" xmlns:w="http://schemas.openxmlformats.org/wordprocessingml/2006/main" xmlns:w14="http://schemas.microsoft.com/office/word/2010/wordml" xmlns:w15="http://schemas.microsoft.com/office/word/2012/wordml" xmlns:wpg="http://schemas.microsoft.com/office/word/2010/wordprocessingGroup" xmlns:wpi="http://schemas.microsoft.com/office/word/2010/wordprocessingInk" xmlns:wne="http://schemas.microsoft.com/office/word/2006/wordml" xmlns:wps="http://schemas.microsoft.com/office/word/2010/wordprocessingShape" mc:Ignorable="w14 w15 wp14">
   <w:sdt>
     <w:sdtPr>
       <w:id w:val="914747015"/>
@@ -26008,7 +26275,7 @@
 </file>
 
 <file path=word/footnotes.xml><?xml version="1.0" encoding="utf-8"?>
-<w:footnotes xmlns:wpc="http://schemas.microsoft.com/office/word/2010/wordprocessingCanvas" xmlns:cx="http://schemas.microsoft.com/office/drawing/2014/chartex" xmlns:cx1="http://schemas.microsoft.com/office/drawing/2015/9/8/chartex" xmlns:mc="http://schemas.openxmlformats.org/markup-compatibility/2006" xmlns:o="urn:schemas-microsoft-com:office:office" xmlns:r="http://schemas.openxmlformats.org/officeDocument/2006/relationships" xmlns:m="http://schemas.openxmlformats.org/officeDocument/2006/math" xmlns:v="urn:schemas-microsoft-com:vml" xmlns:wp14="http://schemas.microsoft.com/office/word/2010/wordprocessingDrawing" xmlns:wp="http://schemas.openxmlformats.org/drawingml/2006/wordprocessingDrawing" xmlns:w10="urn:schemas-microsoft-com:office:word" xmlns:w="http://schemas.openxmlformats.org/wordprocessingml/2006/main" xmlns:w14="http://schemas.microsoft.com/office/word/2010/wordml" xmlns:w15="http://schemas.microsoft.com/office/word/2012/wordml" xmlns:w16se="http://schemas.microsoft.com/office/word/2015/wordml/symex" xmlns:wpg="http://schemas.microsoft.com/office/word/2010/wordprocessingGroup" xmlns:wpi="http://schemas.microsoft.com/office/word/2010/wordprocessingInk" xmlns:wne="http://schemas.microsoft.com/office/word/2006/wordml" xmlns:wps="http://schemas.microsoft.com/office/word/2010/wordprocessingShape" mc:Ignorable="w14 w15 w16se wp14">
+<w:footnotes xmlns:wpc="http://schemas.microsoft.com/office/word/2010/wordprocessingCanvas" xmlns:mc="http://schemas.openxmlformats.org/markup-compatibility/2006" xmlns:o="urn:schemas-microsoft-com:office:office" xmlns:r="http://schemas.openxmlformats.org/officeDocument/2006/relationships" xmlns:m="http://schemas.openxmlformats.org/officeDocument/2006/math" xmlns:v="urn:schemas-microsoft-com:vml" xmlns:wp14="http://schemas.microsoft.com/office/word/2010/wordprocessingDrawing" xmlns:wp="http://schemas.openxmlformats.org/drawingml/2006/wordprocessingDrawing" xmlns:w10="urn:schemas-microsoft-com:office:word" xmlns:w="http://schemas.openxmlformats.org/wordprocessingml/2006/main" xmlns:w14="http://schemas.microsoft.com/office/word/2010/wordml" xmlns:w15="http://schemas.microsoft.com/office/word/2012/wordml" xmlns:wpg="http://schemas.microsoft.com/office/word/2010/wordprocessingGroup" xmlns:wpi="http://schemas.microsoft.com/office/word/2010/wordprocessingInk" xmlns:wne="http://schemas.microsoft.com/office/word/2006/wordml" xmlns:wps="http://schemas.microsoft.com/office/word/2010/wordprocessingShape" mc:Ignorable="w14 w15 wp14">
   <w:footnote w:type="separator" w:id="-1">
     <w:p>
       <w:r>
@@ -26027,7 +26294,7 @@
 </file>
 
 <file path=word/numbering.xml><?xml version="1.0" encoding="utf-8"?>
-<w:numbering xmlns:wpc="http://schemas.microsoft.com/office/word/2010/wordprocessingCanvas" xmlns:cx="http://schemas.microsoft.com/office/drawing/2014/chartex" xmlns:cx1="http://schemas.microsoft.com/office/drawing/2015/9/8/chartex" xmlns:mc="http://schemas.openxmlformats.org/markup-compatibility/2006" xmlns:o="urn:schemas-microsoft-com:office:office" xmlns:r="http://schemas.openxmlformats.org/officeDocument/2006/relationships" xmlns:m="http://schemas.openxmlformats.org/officeDocument/2006/math" xmlns:v="urn:schemas-microsoft-com:vml" xmlns:wp14="http://schemas.microsoft.com/office/word/2010/wordprocessingDrawing" xmlns:wp="http://schemas.openxmlformats.org/drawingml/2006/wordprocessingDrawing" xmlns:w10="urn:schemas-microsoft-com:office:word" xmlns:w="http://schemas.openxmlformats.org/wordprocessingml/2006/main" xmlns:w14="http://schemas.microsoft.com/office/word/2010/wordml" xmlns:w15="http://schemas.microsoft.com/office/word/2012/wordml" xmlns:w16se="http://schemas.microsoft.com/office/word/2015/wordml/symex" xmlns:wpg="http://schemas.microsoft.com/office/word/2010/wordprocessingGroup" xmlns:wpi="http://schemas.microsoft.com/office/word/2010/wordprocessingInk" xmlns:wne="http://schemas.microsoft.com/office/word/2006/wordml" xmlns:wps="http://schemas.microsoft.com/office/word/2010/wordprocessingShape" mc:Ignorable="w14 w15 w16se wp14">
+<w:numbering xmlns:wpc="http://schemas.microsoft.com/office/word/2010/wordprocessingCanvas" xmlns:mc="http://schemas.openxmlformats.org/markup-compatibility/2006" xmlns:o="urn:schemas-microsoft-com:office:office" xmlns:r="http://schemas.openxmlformats.org/officeDocument/2006/relationships" xmlns:m="http://schemas.openxmlformats.org/officeDocument/2006/math" xmlns:v="urn:schemas-microsoft-com:vml" xmlns:wp14="http://schemas.microsoft.com/office/word/2010/wordprocessingDrawing" xmlns:wp="http://schemas.openxmlformats.org/drawingml/2006/wordprocessingDrawing" xmlns:w10="urn:schemas-microsoft-com:office:word" xmlns:w="http://schemas.openxmlformats.org/wordprocessingml/2006/main" xmlns:w14="http://schemas.microsoft.com/office/word/2010/wordml" xmlns:w15="http://schemas.microsoft.com/office/word/2012/wordml" xmlns:wpg="http://schemas.microsoft.com/office/word/2010/wordprocessingGroup" xmlns:wpi="http://schemas.microsoft.com/office/word/2010/wordprocessingInk" xmlns:wne="http://schemas.microsoft.com/office/word/2006/wordml" xmlns:wps="http://schemas.microsoft.com/office/word/2010/wordprocessingShape" mc:Ignorable="w14 w15 wp14">
   <w:abstractNum w:abstractNumId="0" w15:restartNumberingAfterBreak="0">
     <w:nsid w:val="01DB5216"/>
     <w:multiLevelType w:val="hybridMultilevel"/>
@@ -30637,7 +30904,7 @@
 </file>
 
 <file path=word/styles.xml><?xml version="1.0" encoding="utf-8"?>
-<w:styles xmlns:mc="http://schemas.openxmlformats.org/markup-compatibility/2006" xmlns:r="http://schemas.openxmlformats.org/officeDocument/2006/relationships" xmlns:w="http://schemas.openxmlformats.org/wordprocessingml/2006/main" xmlns:w14="http://schemas.microsoft.com/office/word/2010/wordml" xmlns:w15="http://schemas.microsoft.com/office/word/2012/wordml" xmlns:w16se="http://schemas.microsoft.com/office/word/2015/wordml/symex" mc:Ignorable="w14 w15 w16se">
+<w:styles xmlns:mc="http://schemas.openxmlformats.org/markup-compatibility/2006" xmlns:r="http://schemas.openxmlformats.org/officeDocument/2006/relationships" xmlns:w="http://schemas.openxmlformats.org/wordprocessingml/2006/main" xmlns:w14="http://schemas.microsoft.com/office/word/2010/wordml" xmlns:w15="http://schemas.microsoft.com/office/word/2012/wordml" mc:Ignorable="w14 w15">
   <w:docDefaults>
     <w:rPrDefault>
       <w:rPr>
@@ -37436,15 +37703,6 @@
 </file>
 
 <file path=customXml/item1.xml><?xml version="1.0" encoding="utf-8"?>
-<?mso-contentType ?>
-<FormTemplates xmlns="http://schemas.microsoft.com/sharepoint/v3/contenttype/forms">
-  <Display>DocumentLibraryForm</Display>
-  <Edit>DocumentLibraryForm</Edit>
-  <New>DocumentLibraryForm</New>
-</FormTemplates>
-</file>
-
-<file path=customXml/item2.xml><?xml version="1.0" encoding="utf-8"?>
 <ct:contentTypeSchema xmlns:ct="http://schemas.microsoft.com/office/2006/metadata/contentType" xmlns:ma="http://schemas.microsoft.com/office/2006/metadata/properties/metaAttributes" ct:_="" ma:_="" ma:contentTypeName="Document" ma:contentTypeID="0x0101001DF6B3FA9B360B449A07F8A5CBE09888" ma:contentTypeVersion="2" ma:contentTypeDescription="Create a new document." ma:contentTypeScope="" ma:versionID="f0b5e3ca13ef81bff1027020936e1eb4">
   <xsd:schema xmlns:xsd="http://www.w3.org/2001/XMLSchema" xmlns:xs="http://www.w3.org/2001/XMLSchema" xmlns:p="http://schemas.microsoft.com/office/2006/metadata/properties" xmlns:ns2="aea93939-a2d9-4769-ac93-e0fff9f1332b" targetNamespace="http://schemas.microsoft.com/office/2006/metadata/properties" ma:root="true" ma:fieldsID="d7e4f801453fa2ceafc778b57fabfc64" ns2:_="">
     <xsd:import namespace="aea93939-a2d9-4769-ac93-e0fff9f1332b"/>
@@ -37592,6 +37850,15 @@
 </ct:contentTypeSchema>
 </file>
 
+<file path=customXml/item2.xml><?xml version="1.0" encoding="utf-8"?>
+<?mso-contentType ?>
+<FormTemplates xmlns="http://schemas.microsoft.com/sharepoint/v3/contenttype/forms">
+  <Display>DocumentLibraryForm</Display>
+  <Edit>DocumentLibraryForm</Edit>
+  <New>DocumentLibraryForm</New>
+</FormTemplates>
+</file>
+
 <file path=customXml/item3.xml><?xml version="1.0" encoding="utf-8"?>
 <p:properties xmlns:p="http://schemas.microsoft.com/office/2006/metadata/properties" xmlns:xsi="http://www.w3.org/2001/XMLSchema-instance" xmlns:pc="http://schemas.microsoft.com/office/infopath/2007/PartnerControls">
   <documentManagement/>
@@ -37603,14 +37870,6 @@
 </file>
 
 <file path=customXml/itemProps1.xml><?xml version="1.0" encoding="utf-8"?>
-<ds:datastoreItem xmlns:ds="http://schemas.openxmlformats.org/officeDocument/2006/customXml" ds:itemID="{69DDFEE1-52D3-45A8-91A8-CF9E2C03F7D6}">
-  <ds:schemaRefs>
-    <ds:schemaRef ds:uri="http://schemas.microsoft.com/sharepoint/v3/contenttype/forms"/>
-  </ds:schemaRefs>
-</ds:datastoreItem>
-</file>
-
-<file path=customXml/itemProps2.xml><?xml version="1.0" encoding="utf-8"?>
 <ds:datastoreItem xmlns:ds="http://schemas.openxmlformats.org/officeDocument/2006/customXml" ds:itemID="{383A854A-F705-4A2A-B859-ACE69CF70F54}">
   <ds:schemaRefs>
     <ds:schemaRef ds:uri="http://schemas.microsoft.com/office/2006/metadata/contentType"/>
@@ -37628,24 +37887,25 @@
 </ds:datastoreItem>
 </file>
 
+<file path=customXml/itemProps2.xml><?xml version="1.0" encoding="utf-8"?>
+<ds:datastoreItem xmlns:ds="http://schemas.openxmlformats.org/officeDocument/2006/customXml" ds:itemID="{69DDFEE1-52D3-45A8-91A8-CF9E2C03F7D6}">
+  <ds:schemaRefs>
+    <ds:schemaRef ds:uri="http://schemas.microsoft.com/sharepoint/v3/contenttype/forms"/>
+  </ds:schemaRefs>
+</ds:datastoreItem>
+</file>
+
 <file path=customXml/itemProps3.xml><?xml version="1.0" encoding="utf-8"?>
 <ds:datastoreItem xmlns:ds="http://schemas.openxmlformats.org/officeDocument/2006/customXml" ds:itemID="{DCC824B6-46F5-4073-A2F2-05C7A4FE84D9}">
   <ds:schemaRefs>
-    <ds:schemaRef ds:uri="http://schemas.openxmlformats.org/package/2006/metadata/core-properties"/>
-    <ds:schemaRef ds:uri="http://purl.org/dc/dcmitype/"/>
-    <ds:schemaRef ds:uri="http://schemas.microsoft.com/office/2006/documentManagement/types"/>
+    <ds:schemaRef ds:uri="http://schemas.microsoft.com/office/2006/metadata/properties"/>
     <ds:schemaRef ds:uri="http://schemas.microsoft.com/office/infopath/2007/PartnerControls"/>
-    <ds:schemaRef ds:uri="http://schemas.microsoft.com/office/2006/metadata/properties"/>
-    <ds:schemaRef ds:uri="http://purl.org/dc/elements/1.1/"/>
-    <ds:schemaRef ds:uri="aea93939-a2d9-4769-ac93-e0fff9f1332b"/>
-    <ds:schemaRef ds:uri="http://www.w3.org/XML/1998/namespace"/>
-    <ds:schemaRef ds:uri="http://purl.org/dc/terms/"/>
   </ds:schemaRefs>
 </ds:datastoreItem>
 </file>
 
 <file path=customXml/itemProps4.xml><?xml version="1.0" encoding="utf-8"?>
-<ds:datastoreItem xmlns:ds="http://schemas.openxmlformats.org/officeDocument/2006/customXml" ds:itemID="{C8EAE4A4-8EF5-4255-8F0C-55FF2C2F3D30}">
+<ds:datastoreItem xmlns:ds="http://schemas.openxmlformats.org/officeDocument/2006/customXml" ds:itemID="{E9F6C60E-F2FD-4AD3-9247-9C4D4A1409CD}">
   <ds:schemaRefs>
     <ds:schemaRef ds:uri="http://schemas.openxmlformats.org/officeDocument/2006/bibliography"/>
   </ds:schemaRefs>

</xml_diff>